<commit_message>
feat: added credential id to microsoft azure
</commit_message>
<xml_diff>
--- a/Arnav_Verma_Google_SE.docx
+++ b/Arnav_Verma_Google_SE.docx
@@ -1271,37 +1271,55 @@
           <w:szCs w:val="20"/>
           <w14:ligatures w14:val="none"/>
         </w:rPr>
-        <w:t xml:space="preserve"> Azure, A</w:t>
-      </w:r>
-      <w:r>
-        <w:rPr>
-          <w:rFonts w:ascii="Times New Roman" w:eastAsia="Times New Roman" w:hAnsi="Times New Roman" w:cs="Times New Roman"/>
-          <w:kern w:val="0"/>
-          <w:sz w:val="20"/>
-          <w:szCs w:val="20"/>
-          <w14:ligatures w14:val="none"/>
-        </w:rPr>
-        <w:t>W</w:t>
-      </w:r>
-      <w:r>
-        <w:rPr>
-          <w:rFonts w:ascii="Times New Roman" w:eastAsia="Times New Roman" w:hAnsi="Times New Roman" w:cs="Times New Roman"/>
-          <w:kern w:val="0"/>
-          <w:sz w:val="20"/>
-          <w:szCs w:val="20"/>
-          <w14:ligatures w14:val="none"/>
-        </w:rPr>
-        <w:t>S</w:t>
-      </w:r>
-      <w:r>
-        <w:rPr>
-          <w:rFonts w:ascii="Times New Roman" w:eastAsia="Times New Roman" w:hAnsi="Times New Roman" w:cs="Times New Roman"/>
-          <w:kern w:val="0"/>
-          <w:sz w:val="20"/>
-          <w:szCs w:val="20"/>
-          <w14:ligatures w14:val="none"/>
-        </w:rPr>
-        <w:t>, SageMaker</w:t>
+        <w:t xml:space="preserve"> </w:t>
+      </w:r>
+      <w:r>
+        <w:rPr>
+          <w:rFonts w:ascii="Times New Roman" w:eastAsia="Times New Roman" w:hAnsi="Times New Roman" w:cs="Times New Roman"/>
+          <w:b/>
+          <w:bCs/>
+          <w:kern w:val="0"/>
+          <w:sz w:val="20"/>
+          <w:szCs w:val="20"/>
+          <w14:ligatures w14:val="none"/>
+        </w:rPr>
+        <w:t>Azure</w:t>
+      </w:r>
+      <w:r>
+        <w:rPr>
+          <w:rFonts w:ascii="Times New Roman" w:eastAsia="Times New Roman" w:hAnsi="Times New Roman" w:cs="Times New Roman"/>
+          <w:b/>
+          <w:bCs/>
+          <w:kern w:val="0"/>
+          <w:sz w:val="20"/>
+          <w:szCs w:val="20"/>
+          <w14:ligatures w14:val="none"/>
+        </w:rPr>
+        <w:t xml:space="preserve"> (</w:t>
+      </w:r>
+      <w:r>
+        <w:rPr>
+          <w:rFonts w:ascii="Times New Roman" w:eastAsia="Times New Roman" w:hAnsi="Times New Roman" w:cs="Times New Roman"/>
+          <w:b/>
+          <w:bCs/>
+          <w:kern w:val="0"/>
+          <w:sz w:val="20"/>
+          <w:szCs w:val="20"/>
+          <w14:ligatures w14:val="none"/>
+        </w:rPr>
+        <w:t>Credential ID: 31FE7F413A22C488</w:t>
+      </w:r>
+      <w:r>
+        <w:rPr>
+          <w:rFonts w:ascii="Times New Roman" w:eastAsia="Times New Roman" w:hAnsi="Times New Roman" w:cs="Times New Roman"/>
+          <w:b/>
+          <w:bCs/>
+          <w:kern w:val="0"/>
+          <w:sz w:val="20"/>
+          <w:szCs w:val="20"/>
+          <w14:ligatures w14:val="none"/>
+        </w:rPr>
+        <w:t>)</w:t>
       </w:r>
       <w:r>
         <w:rPr>

</xml_diff>